<commit_message>
added minutes and action items
</commit_message>
<xml_diff>
--- a/Minutes/Lab1.docx
+++ b/Minutes/Lab1.docx
@@ -83,7 +83,29 @@
           <w:szCs w:val="21"/>
           <w:lang w:val="en-AU" w:eastAsia="en-AU"/>
         </w:rPr>
-        <w:t>Make sure everyone is on the same page (i.e. everyone has CodeWarrior installed, everyone knows how to use the simulator, everyone knows at least mostly what this week's lectures talked about) (15min)</w:t>
+        <w:t>Make sure everyone is on the same page (</w:t>
+      </w:r>
+      <w:proofErr w:type="gramStart"/>
+      <w:r>
+        <w:rPr>
+          <w:rFonts w:ascii="Segoe UI" w:eastAsia="Times New Roman" w:hAnsi="Segoe UI" w:cs="Segoe UI"/>
+          <w:color w:val="24292E"/>
+          <w:sz w:val="21"/>
+          <w:szCs w:val="21"/>
+          <w:lang w:val="en-AU" w:eastAsia="en-AU"/>
+        </w:rPr>
+        <w:t>i.e.</w:t>
+      </w:r>
+      <w:proofErr w:type="gramEnd"/>
+      <w:r>
+        <w:rPr>
+          <w:rFonts w:ascii="Segoe UI" w:eastAsia="Times New Roman" w:hAnsi="Segoe UI" w:cs="Segoe UI"/>
+          <w:color w:val="24292E"/>
+          <w:sz w:val="21"/>
+          <w:szCs w:val="21"/>
+          <w:lang w:val="en-AU" w:eastAsia="en-AU"/>
+        </w:rPr>
+        <w:t xml:space="preserve"> everyone has CodeWarrior installed, everyone knows how to use the simulator, everyone knows at least mostly what this week's lectures talked about) (15min)</w:t>
       </w:r>
     </w:p>
     <w:p>
@@ -632,7 +654,25 @@
           <w:sz w:val="24"/>
           <w:szCs w:val="24"/>
         </w:rPr>
-        <w:t xml:space="preserve">Mitch and Forest might be better off doing task two </w:t>
+        <w:t xml:space="preserve">Mitch and Forest might be better off doing task </w:t>
+      </w:r>
+      <w:proofErr w:type="gramStart"/>
+      <w:r>
+        <w:rPr>
+          <w:rFonts w:ascii="Times New Roman" w:eastAsia="Times New Roman" w:hAnsi="Times New Roman" w:cs="Times New Roman"/>
+          <w:sz w:val="24"/>
+          <w:szCs w:val="24"/>
+        </w:rPr>
+        <w:t>two</w:t>
+      </w:r>
+      <w:proofErr w:type="gramEnd"/>
+      <w:r>
+        <w:rPr>
+          <w:rFonts w:ascii="Times New Roman" w:eastAsia="Times New Roman" w:hAnsi="Times New Roman" w:cs="Times New Roman"/>
+          <w:sz w:val="24"/>
+          <w:szCs w:val="24"/>
+        </w:rPr>
+        <w:t xml:space="preserve"> </w:t>
       </w:r>
     </w:p>
     <w:p>
@@ -740,8 +780,36 @@
           <w:sz w:val="24"/>
           <w:szCs w:val="24"/>
         </w:rPr>
-        <w:t>tch figured out closing the debuggering worked</w:t>
-      </w:r>
+        <w:t xml:space="preserve">tch figured out closing the </w:t>
+      </w:r>
+      <w:proofErr w:type="spellStart"/>
+      <w:r>
+        <w:rPr>
+          <w:rFonts w:ascii="Times New Roman" w:eastAsia="Times New Roman" w:hAnsi="Times New Roman" w:cs="Times New Roman"/>
+          <w:sz w:val="24"/>
+          <w:szCs w:val="24"/>
+        </w:rPr>
+        <w:t>debuggering</w:t>
+      </w:r>
+      <w:proofErr w:type="spellEnd"/>
+      <w:r>
+        <w:rPr>
+          <w:rFonts w:ascii="Times New Roman" w:eastAsia="Times New Roman" w:hAnsi="Times New Roman" w:cs="Times New Roman"/>
+          <w:sz w:val="24"/>
+          <w:szCs w:val="24"/>
+        </w:rPr>
+        <w:t xml:space="preserve"> </w:t>
+      </w:r>
+      <w:proofErr w:type="gramStart"/>
+      <w:r>
+        <w:rPr>
+          <w:rFonts w:ascii="Times New Roman" w:eastAsia="Times New Roman" w:hAnsi="Times New Roman" w:cs="Times New Roman"/>
+          <w:sz w:val="24"/>
+          <w:szCs w:val="24"/>
+        </w:rPr>
+        <w:t>worked</w:t>
+      </w:r>
+      <w:proofErr w:type="gramEnd"/>
     </w:p>
     <w:p>
       <w:pPr>
@@ -794,7 +862,25 @@
           <w:sz w:val="24"/>
           <w:szCs w:val="24"/>
         </w:rPr>
-        <w:t xml:space="preserve">Worked on how to solve exercise 1 </w:t>
+        <w:t xml:space="preserve">Worked on how to solve exercise </w:t>
+      </w:r>
+      <w:proofErr w:type="gramStart"/>
+      <w:r>
+        <w:rPr>
+          <w:rFonts w:ascii="Times New Roman" w:eastAsia="Times New Roman" w:hAnsi="Times New Roman" w:cs="Times New Roman"/>
+          <w:sz w:val="24"/>
+          <w:szCs w:val="24"/>
+        </w:rPr>
+        <w:t>1</w:t>
+      </w:r>
+      <w:proofErr w:type="gramEnd"/>
+      <w:r>
+        <w:rPr>
+          <w:rFonts w:ascii="Times New Roman" w:eastAsia="Times New Roman" w:hAnsi="Times New Roman" w:cs="Times New Roman"/>
+          <w:sz w:val="24"/>
+          <w:szCs w:val="24"/>
+        </w:rPr>
+        <w:t xml:space="preserve"> </w:t>
       </w:r>
     </w:p>
     <w:p>
@@ -817,7 +903,25 @@
           <w:sz w:val="24"/>
           <w:szCs w:val="24"/>
         </w:rPr>
-        <w:t xml:space="preserve">Assembly converts to ascii strait await </w:t>
+        <w:t xml:space="preserve">Assembly converts to ascii strait </w:t>
+      </w:r>
+      <w:proofErr w:type="gramStart"/>
+      <w:r>
+        <w:rPr>
+          <w:rFonts w:ascii="Times New Roman" w:eastAsia="Times New Roman" w:hAnsi="Times New Roman" w:cs="Times New Roman"/>
+          <w:sz w:val="24"/>
+          <w:szCs w:val="24"/>
+        </w:rPr>
+        <w:t>await</w:t>
+      </w:r>
+      <w:proofErr w:type="gramEnd"/>
+      <w:r>
+        <w:rPr>
+          <w:rFonts w:ascii="Times New Roman" w:eastAsia="Times New Roman" w:hAnsi="Times New Roman" w:cs="Times New Roman"/>
+          <w:sz w:val="24"/>
+          <w:szCs w:val="24"/>
+        </w:rPr>
+        <w:t xml:space="preserve"> </w:t>
       </w:r>
     </w:p>
     <w:p>
@@ -840,7 +944,25 @@
           <w:sz w:val="24"/>
           <w:szCs w:val="24"/>
         </w:rPr>
-        <w:t xml:space="preserve">Use a compare function </w:t>
+        <w:t xml:space="preserve">Use a compare </w:t>
+      </w:r>
+      <w:proofErr w:type="gramStart"/>
+      <w:r>
+        <w:rPr>
+          <w:rFonts w:ascii="Times New Roman" w:eastAsia="Times New Roman" w:hAnsi="Times New Roman" w:cs="Times New Roman"/>
+          <w:sz w:val="24"/>
+          <w:szCs w:val="24"/>
+        </w:rPr>
+        <w:t>function</w:t>
+      </w:r>
+      <w:proofErr w:type="gramEnd"/>
+      <w:r>
+        <w:rPr>
+          <w:rFonts w:ascii="Times New Roman" w:eastAsia="Times New Roman" w:hAnsi="Times New Roman" w:cs="Times New Roman"/>
+          <w:sz w:val="24"/>
+          <w:szCs w:val="24"/>
+        </w:rPr>
+        <w:t xml:space="preserve"> </w:t>
       </w:r>
     </w:p>
     <w:p>
@@ -886,7 +1008,61 @@
           <w:sz w:val="24"/>
           <w:szCs w:val="24"/>
         </w:rPr>
-        <w:t xml:space="preserve">Decided to write sudo code in another another document </w:t>
+        <w:t xml:space="preserve">Decided to write </w:t>
+      </w:r>
+      <w:proofErr w:type="spellStart"/>
+      <w:r>
+        <w:rPr>
+          <w:rFonts w:ascii="Times New Roman" w:eastAsia="Times New Roman" w:hAnsi="Times New Roman" w:cs="Times New Roman"/>
+          <w:sz w:val="24"/>
+          <w:szCs w:val="24"/>
+        </w:rPr>
+        <w:t>sudo</w:t>
+      </w:r>
+      <w:proofErr w:type="spellEnd"/>
+      <w:r>
+        <w:rPr>
+          <w:rFonts w:ascii="Times New Roman" w:eastAsia="Times New Roman" w:hAnsi="Times New Roman" w:cs="Times New Roman"/>
+          <w:sz w:val="24"/>
+          <w:szCs w:val="24"/>
+        </w:rPr>
+        <w:t xml:space="preserve"> code in another </w:t>
+      </w:r>
+      <w:proofErr w:type="spellStart"/>
+      <w:r>
+        <w:rPr>
+          <w:rFonts w:ascii="Times New Roman" w:eastAsia="Times New Roman" w:hAnsi="Times New Roman" w:cs="Times New Roman"/>
+          <w:sz w:val="24"/>
+          <w:szCs w:val="24"/>
+        </w:rPr>
+        <w:t>another</w:t>
+      </w:r>
+      <w:proofErr w:type="spellEnd"/>
+      <w:r>
+        <w:rPr>
+          <w:rFonts w:ascii="Times New Roman" w:eastAsia="Times New Roman" w:hAnsi="Times New Roman" w:cs="Times New Roman"/>
+          <w:sz w:val="24"/>
+          <w:szCs w:val="24"/>
+        </w:rPr>
+        <w:t xml:space="preserve"> </w:t>
+      </w:r>
+      <w:proofErr w:type="gramStart"/>
+      <w:r>
+        <w:rPr>
+          <w:rFonts w:ascii="Times New Roman" w:eastAsia="Times New Roman" w:hAnsi="Times New Roman" w:cs="Times New Roman"/>
+          <w:sz w:val="24"/>
+          <w:szCs w:val="24"/>
+        </w:rPr>
+        <w:t>document</w:t>
+      </w:r>
+      <w:proofErr w:type="gramEnd"/>
+      <w:r>
+        <w:rPr>
+          <w:rFonts w:ascii="Times New Roman" w:eastAsia="Times New Roman" w:hAnsi="Times New Roman" w:cs="Times New Roman"/>
+          <w:sz w:val="24"/>
+          <w:szCs w:val="24"/>
+        </w:rPr>
+        <w:t xml:space="preserve"> </w:t>
       </w:r>
     </w:p>
     <w:p>
@@ -1766,8 +1942,13 @@
         <w:t xml:space="preserve">Fergus and </w:t>
       </w:r>
       <w:r>
-        <w:t>Forest to work on exercise 3</w:t>
-      </w:r>
+        <w:t xml:space="preserve">Forest to work on exercise </w:t>
+      </w:r>
+      <w:proofErr w:type="gramStart"/>
+      <w:r>
+        <w:t>3</w:t>
+      </w:r>
+      <w:proofErr w:type="gramEnd"/>
     </w:p>
     <w:p>
       <w:pPr>

</xml_diff>